<commit_message>
update for Influencer week 1
</commit_message>
<xml_diff>
--- a/FutureGroupGuides/Originals/Influencer Series - Week 1.docx
+++ b/FutureGroupGuides/Originals/Influencer Series - Week 1.docx
@@ -1,52 +1,166 @@
 
 <file path=word/document.xml><?xml version="1.0" encoding="utf-8"?>
-<w:document xmlns:mc="http://schemas.openxmlformats.org/markup-compatibility/2006" xmlns:o="urn:schemas-microsoft-com:office:office" xmlns:r="http://schemas.openxmlformats.org/officeDocument/2006/relationships" xmlns:m="http://schemas.openxmlformats.org/officeDocument/2006/math" xmlns:v="urn:schemas-microsoft-com:vml" xmlns:wp="http://schemas.openxmlformats.org/drawingml/2006/wordprocessingDrawing" xmlns:w10="urn:schemas-microsoft-com:office:word" xmlns:w="http://schemas.openxmlformats.org/wordprocessingml/2006/main" xmlns:wne="http://schemas.microsoft.com/office/word/2006/wordml" xmlns:sl="http://schemas.openxmlformats.org/schemaLibrary/2006/main" xmlns:a="http://schemas.openxmlformats.org/drawingml/2006/main" xmlns:pic="http://schemas.openxmlformats.org/drawingml/2006/picture" xmlns:c="http://schemas.openxmlformats.org/drawingml/2006/chart" xmlns:lc="http://schemas.openxmlformats.org/drawingml/2006/lockedCanvas" xmlns:dgm="http://schemas.openxmlformats.org/drawingml/2006/diagram" xmlns:wps="http://schemas.microsoft.com/office/word/2010/wordprocessingShape" xmlns:wpg="http://schemas.microsoft.com/office/word/2010/wordprocessingGroup" xmlns:w14="http://schemas.microsoft.com/office/word/2010/wordml" xmlns:w15="http://schemas.microsoft.com/office/word/2012/wordml">
+<w:document xmlns:wpc="http://schemas.microsoft.com/office/word/2010/wordprocessingCanvas" xmlns:cx="http://schemas.microsoft.com/office/drawing/2014/chartex" xmlns:cx1="http://schemas.microsoft.com/office/drawing/2015/9/8/chartex" xmlns:cx2="http://schemas.microsoft.com/office/drawing/2015/10/21/chartex" xmlns:cx3="http://schemas.microsoft.com/office/drawing/2016/5/9/chartex" xmlns:cx4="http://schemas.microsoft.com/office/drawing/2016/5/10/chartex" xmlns:cx5="http://schemas.microsoft.com/office/drawing/2016/5/11/chartex" xmlns:cx6="http://schemas.microsoft.com/office/drawing/2016/5/12/chartex" xmlns:cx7="http://schemas.microsoft.com/office/drawing/2016/5/13/chartex" xmlns:cx8="http://schemas.microsoft.com/office/drawing/2016/5/14/chartex" xmlns:mc="http://schemas.openxmlformats.org/markup-compatibility/2006" xmlns:aink="http://schemas.microsoft.com/office/drawing/2016/ink" xmlns:am3d="http://schemas.microsoft.com/office/drawing/2017/model3d" xmlns:o="urn:schemas-microsoft-com:office:office" xmlns:r="http://schemas.openxmlformats.org/officeDocument/2006/relationships" xmlns:m="http://schemas.openxmlformats.org/officeDocument/2006/math" xmlns:v="urn:schemas-microsoft-com:vml" xmlns:wp14="http://schemas.microsoft.com/office/word/2010/wordprocessingDrawing" xmlns:wp="http://schemas.openxmlformats.org/drawingml/2006/wordprocessingDrawing" xmlns:w10="urn:schemas-microsoft-com:office:word" xmlns:w="http://schemas.openxmlformats.org/wordprocessingml/2006/main" xmlns:w14="http://schemas.microsoft.com/office/word/2010/wordml" xmlns:w15="http://schemas.microsoft.com/office/word/2012/wordml" xmlns:w16cid="http://schemas.microsoft.com/office/word/2016/wordml/cid" xmlns:w16se="http://schemas.microsoft.com/office/word/2015/wordml/symex" xmlns:wpg="http://schemas.microsoft.com/office/word/2010/wordprocessingGroup" xmlns:wpi="http://schemas.microsoft.com/office/word/2010/wordprocessingInk" xmlns:wne="http://schemas.microsoft.com/office/word/2006/wordml" xmlns:wps="http://schemas.microsoft.com/office/word/2010/wordprocessingShape" mc:Ignorable="w14 w15 w16se w16cid wp14">
   <w:body>
     <w:p>
       <w:pPr>
-        <w:spacing w:after="240" w:before="240" w:line="331.2" w:lineRule="auto"/>
+        <w:spacing w:before="240" w:after="240" w:line="331" w:lineRule="auto"/>
         <w:ind w:left="720" w:hanging="360"/>
         <w:rPr>
-          <w:b w:val="1"/>
-          <w:sz w:val="20"/>
-          <w:szCs w:val="20"/>
-        </w:rPr>
-      </w:pPr>
-      <w:r>
-        <w:rPr>
-          <w:b w:val="1"/>
-          <w:sz w:val="20"/>
-          <w:szCs w:val="20"/>
-          <w:rtl w:val="0"/>
-        </w:rPr>
-        <w:t xml:space="preserve"> Week 1 - Influencer </w:t>
-      </w:r>
-    </w:p>
-    <w:p>
-      <w:pPr>
-        <w:pBdr>
-          <w:top w:color="auto" w:space="0" w:sz="0" w:val="none"/>
-          <w:left w:color="auto" w:space="0" w:sz="0" w:val="none"/>
-          <w:bottom w:color="auto" w:space="0" w:sz="0" w:val="none"/>
-          <w:right w:color="auto" w:space="0" w:sz="0" w:val="none"/>
-          <w:between w:color="auto" w:space="0" w:sz="0" w:val="none"/>
-        </w:pBdr>
-        <w:spacing w:after="240" w:before="240" w:line="331.2" w:lineRule="auto"/>
+          <w:b/>
+          <w:sz w:val="20"/>
+          <w:szCs w:val="20"/>
+        </w:rPr>
+      </w:pPr>
+      <w:r>
+        <w:rPr>
+          <w:b/>
+          <w:noProof/>
+          <w:sz w:val="20"/>
+          <w:szCs w:val="20"/>
+        </w:rPr>
+        <w:drawing>
+          <wp:anchor distT="0" distB="0" distL="114300" distR="114300" simplePos="0" relativeHeight="251658240" behindDoc="0" locked="0" layoutInCell="1" allowOverlap="1" wp14:anchorId="3B53B26E" wp14:editId="3D7EC9AE">
+            <wp:simplePos x="0" y="0"/>
+            <wp:positionH relativeFrom="margin">
+              <wp:align>center</wp:align>
+            </wp:positionH>
+            <wp:positionV relativeFrom="margin">
+              <wp:align>top</wp:align>
+            </wp:positionV>
+            <wp:extent cx="1371600" cy="1371600"/>
+            <wp:effectExtent l="0" t="0" r="0" b="0"/>
+            <wp:wrapSquare wrapText="bothSides"/>
+            <wp:docPr id="1" name="Picture 1"/>
+            <wp:cNvGraphicFramePr>
+              <a:graphicFrameLocks xmlns:a="http://schemas.openxmlformats.org/drawingml/2006/main" noChangeAspect="1"/>
+            </wp:cNvGraphicFramePr>
+            <a:graphic xmlns:a="http://schemas.openxmlformats.org/drawingml/2006/main">
+              <a:graphicData uri="http://schemas.openxmlformats.org/drawingml/2006/picture">
+                <pic:pic xmlns:pic="http://schemas.openxmlformats.org/drawingml/2006/picture">
+                  <pic:nvPicPr>
+                    <pic:cNvPr id="0" name="Picture 1"/>
+                    <pic:cNvPicPr>
+                      <a:picLocks noChangeAspect="1" noChangeArrowheads="1"/>
+                    </pic:cNvPicPr>
+                  </pic:nvPicPr>
+                  <pic:blipFill>
+                    <a:blip r:embed="rId5">
+                      <a:extLst>
+                        <a:ext uri="{28A0092B-C50C-407E-A947-70E740481C1C}">
+                          <a14:useLocalDpi xmlns:a14="http://schemas.microsoft.com/office/drawing/2010/main" val="0"/>
+                        </a:ext>
+                      </a:extLst>
+                    </a:blip>
+                    <a:srcRect/>
+                    <a:stretch>
+                      <a:fillRect/>
+                    </a:stretch>
+                  </pic:blipFill>
+                  <pic:spPr bwMode="auto">
+                    <a:xfrm>
+                      <a:off x="0" y="0"/>
+                      <a:ext cx="1371600" cy="1371600"/>
+                    </a:xfrm>
+                    <a:prstGeom prst="rect">
+                      <a:avLst/>
+                    </a:prstGeom>
+                    <a:noFill/>
+                    <a:ln>
+                      <a:noFill/>
+                    </a:ln>
+                  </pic:spPr>
+                </pic:pic>
+              </a:graphicData>
+            </a:graphic>
+          </wp:anchor>
+        </w:drawing>
+      </w:r>
+      <w:r>
+        <w:rPr>
+          <w:b/>
+          <w:sz w:val="20"/>
+          <w:szCs w:val="20"/>
+        </w:rPr>
+        <w:t xml:space="preserve"> </w:t>
+      </w:r>
+    </w:p>
+    <w:p>
+      <w:pPr>
+        <w:spacing w:before="240" w:after="240" w:line="331" w:lineRule="auto"/>
         <w:ind w:left="720" w:hanging="360"/>
         <w:rPr>
-          <w:b w:val="1"/>
-          <w:sz w:val="20"/>
-          <w:szCs w:val="20"/>
-        </w:rPr>
-      </w:pPr>
-      <w:r>
-        <w:rPr>
-          <w:b w:val="1"/>
-          <w:sz w:val="20"/>
-          <w:szCs w:val="20"/>
-          <w:rtl w:val="0"/>
-        </w:rPr>
-        <w:t xml:space="preserve">LIFE/INTRO QUESTIONS (CHOOSE 1 OR 2)</w:t>
+          <w:b/>
+          <w:sz w:val="20"/>
+          <w:szCs w:val="20"/>
+        </w:rPr>
+      </w:pPr>
+    </w:p>
+    <w:p>
+      <w:pPr>
+        <w:spacing w:before="240" w:after="240" w:line="331" w:lineRule="auto"/>
+        <w:ind w:left="720" w:hanging="360"/>
+        <w:rPr>
+          <w:b/>
+          <w:sz w:val="20"/>
+          <w:szCs w:val="20"/>
+        </w:rPr>
+      </w:pPr>
+    </w:p>
+    <w:p>
+      <w:pPr>
+        <w:spacing w:before="240" w:after="240" w:line="331" w:lineRule="auto"/>
+        <w:ind w:left="720" w:hanging="360"/>
+        <w:rPr>
+          <w:b/>
+          <w:sz w:val="28"/>
+          <w:szCs w:val="28"/>
+        </w:rPr>
+      </w:pPr>
+      <w:bookmarkStart w:id="0" w:name="_GoBack"/>
+      <w:r>
+        <w:rPr>
+          <w:b/>
+          <w:sz w:val="28"/>
+          <w:szCs w:val="28"/>
+        </w:rPr>
+        <w:t xml:space="preserve">Influencer - </w:t>
+      </w:r>
+      <w:r>
+        <w:rPr>
+          <w:b/>
+          <w:sz w:val="28"/>
+          <w:szCs w:val="28"/>
+        </w:rPr>
+        <w:t>Week 1</w:t>
+      </w:r>
+      <w:r>
+        <w:rPr>
+          <w:b/>
+          <w:sz w:val="28"/>
+          <w:szCs w:val="28"/>
+        </w:rPr>
+        <w:t xml:space="preserve"> </w:t>
+      </w:r>
+    </w:p>
+    <w:bookmarkEnd w:id="0"/>
+    <w:p>
+      <w:pPr>
+        <w:spacing w:before="240" w:after="240" w:line="331" w:lineRule="auto"/>
+        <w:ind w:left="720" w:hanging="360"/>
+        <w:rPr>
+          <w:b/>
+          <w:sz w:val="20"/>
+          <w:szCs w:val="20"/>
+        </w:rPr>
+      </w:pPr>
+      <w:r>
+        <w:rPr>
+          <w:b/>
+          <w:sz w:val="20"/>
+          <w:szCs w:val="20"/>
+        </w:rPr>
+        <w:t>LIFE/INTRO QUESTIONS (CHOOSE 1 OR 2)</w:t>
       </w:r>
     </w:p>
     <w:p>
@@ -55,18 +169,16 @@
           <w:ilvl w:val="0"/>
           <w:numId w:val="5"/>
         </w:numPr>
-        <w:ind w:left="720" w:hanging="360"/>
-        <w:rPr>
-          <w:b w:val="1"/>
-          <w:sz w:val="20"/>
-          <w:szCs w:val="20"/>
-        </w:rPr>
-      </w:pPr>
-      <w:r>
-        <w:rPr>
-          <w:sz w:val="20"/>
-          <w:szCs w:val="20"/>
-          <w:rtl w:val="0"/>
+        <w:rPr>
+          <w:b/>
+          <w:sz w:val="20"/>
+          <w:szCs w:val="20"/>
+        </w:rPr>
+      </w:pPr>
+      <w:r>
+        <w:rPr>
+          <w:sz w:val="20"/>
+          <w:szCs w:val="20"/>
         </w:rPr>
         <w:t xml:space="preserve"> How did you guys like the “At the Movies” series? Pros and cons?</w:t>
       </w:r>
@@ -77,48 +189,37 @@
           <w:ilvl w:val="0"/>
           <w:numId w:val="5"/>
         </w:numPr>
+        <w:rPr>
+          <w:b/>
+          <w:sz w:val="20"/>
+          <w:szCs w:val="20"/>
+        </w:rPr>
+      </w:pPr>
+      <w:r>
+        <w:rPr>
+          <w:sz w:val="20"/>
+          <w:szCs w:val="20"/>
+        </w:rPr>
+        <w:t xml:space="preserve"> What kind of influences do you have in your life? Good and bad.</w:t>
+      </w:r>
+    </w:p>
+    <w:p>
+      <w:pPr>
+        <w:spacing w:before="240" w:after="240" w:line="331" w:lineRule="auto"/>
         <w:ind w:left="720" w:hanging="360"/>
         <w:rPr>
-          <w:b w:val="1"/>
-          <w:sz w:val="20"/>
-          <w:szCs w:val="20"/>
-        </w:rPr>
-      </w:pPr>
-      <w:r>
-        <w:rPr>
-          <w:sz w:val="20"/>
-          <w:szCs w:val="20"/>
-          <w:rtl w:val="0"/>
-        </w:rPr>
-        <w:t xml:space="preserve"> What kind of influences do you have in your life? Good and bad.</w:t>
-      </w:r>
-    </w:p>
-    <w:p>
-      <w:pPr>
-        <w:spacing w:after="240" w:before="240" w:line="331.2" w:lineRule="auto"/>
-        <w:ind w:left="720" w:hanging="360"/>
-        <w:rPr>
-          <w:b w:val="1"/>
-          <w:sz w:val="20"/>
-          <w:szCs w:val="20"/>
-        </w:rPr>
-      </w:pPr>
-      <w:r>
-        <w:rPr>
-          <w:sz w:val="20"/>
-          <w:szCs w:val="20"/>
-          <w:rtl w:val="0"/>
-        </w:rPr>
-        <w:t xml:space="preserve">      </w:t>
-      </w:r>
-      <w:r>
-        <w:rPr>
-          <w:b w:val="1"/>
-          <w:sz w:val="20"/>
-          <w:szCs w:val="20"/>
-          <w:rtl w:val="0"/>
-        </w:rPr>
-        <w:t xml:space="preserve">CONNECTION QUESTION</w:t>
+          <w:b/>
+          <w:sz w:val="20"/>
+          <w:szCs w:val="20"/>
+        </w:rPr>
+      </w:pPr>
+      <w:r>
+        <w:rPr>
+          <w:b/>
+          <w:sz w:val="20"/>
+          <w:szCs w:val="20"/>
+        </w:rPr>
+        <w:t>CONNECTION QUESTION</w:t>
       </w:r>
     </w:p>
     <w:p>
@@ -127,49 +228,36 @@
           <w:ilvl w:val="0"/>
           <w:numId w:val="1"/>
         </w:numPr>
+        <w:rPr>
+          <w:sz w:val="20"/>
+          <w:szCs w:val="20"/>
+        </w:rPr>
+      </w:pPr>
+      <w:r>
+        <w:rPr>
+          <w:sz w:val="20"/>
+          <w:szCs w:val="20"/>
+        </w:rPr>
+        <w:t>Has there ever been a time in your life where you or someone else was the unspoken leader? They weren’t declared the leader by anyone, they just stepped up to the plate and everyone followed.</w:t>
+      </w:r>
+    </w:p>
+    <w:p>
+      <w:pPr>
+        <w:spacing w:before="240" w:after="240" w:line="331" w:lineRule="auto"/>
         <w:ind w:left="720" w:hanging="360"/>
         <w:rPr>
-          <w:sz w:val="20"/>
-          <w:szCs w:val="20"/>
-        </w:rPr>
-      </w:pPr>
-      <w:r>
-        <w:rPr>
-          <w:sz w:val="20"/>
-          <w:szCs w:val="20"/>
-          <w:rtl w:val="0"/>
-        </w:rPr>
-        <w:t xml:space="preserve">Has there ever been a time in your life where you or someone else was the unspoken leader? They weren’t declared the leader by anyone, they just stepped up to the plate and everyone followed.</w:t>
-      </w:r>
-      <w:r>
-        <w:rPr>
-          <w:rtl w:val="0"/>
-        </w:rPr>
-      </w:r>
-    </w:p>
-    <w:p>
-      <w:pPr>
-        <w:pBdr>
-          <w:top w:color="auto" w:space="0" w:sz="0" w:val="none"/>
-          <w:left w:color="auto" w:space="0" w:sz="0" w:val="none"/>
-          <w:bottom w:color="auto" w:space="0" w:sz="0" w:val="none"/>
-          <w:right w:color="auto" w:space="0" w:sz="0" w:val="none"/>
-          <w:between w:color="auto" w:space="0" w:sz="0" w:val="none"/>
-        </w:pBdr>
-        <w:spacing w:after="240" w:before="240" w:line="331.2" w:lineRule="auto"/>
-        <w:ind w:left="720" w:hanging="360"/>
-        <w:rPr>
-          <w:b w:val="1"/>
-          <w:sz w:val="20"/>
-          <w:szCs w:val="20"/>
-        </w:rPr>
-      </w:pPr>
-      <w:r>
-        <w:rPr>
-          <w:b w:val="1"/>
-          <w:sz w:val="20"/>
-          <w:szCs w:val="20"/>
-          <w:rtl w:val="0"/>
+          <w:b/>
+          <w:caps/>
+          <w:sz w:val="20"/>
+          <w:szCs w:val="20"/>
+        </w:rPr>
+      </w:pPr>
+      <w:r>
+        <w:rPr>
+          <w:b/>
+          <w:caps/>
+          <w:sz w:val="20"/>
+          <w:szCs w:val="20"/>
         </w:rPr>
         <w:t xml:space="preserve">Sermon in a Sentence </w:t>
       </w:r>
@@ -180,55 +268,36 @@
           <w:ilvl w:val="0"/>
           <w:numId w:val="6"/>
         </w:numPr>
+      </w:pPr>
+      <w:r>
+        <w:rPr>
+          <w:sz w:val="20"/>
+          <w:szCs w:val="20"/>
+        </w:rPr>
+        <w:t xml:space="preserve">Leadership is influence. </w:t>
+      </w:r>
+    </w:p>
+    <w:p>
+      <w:pPr>
+        <w:spacing w:before="240" w:after="240" w:line="331" w:lineRule="auto"/>
         <w:ind w:left="720" w:hanging="360"/>
-      </w:pPr>
-      <w:r>
-        <w:rPr>
-          <w:sz w:val="20"/>
-          <w:szCs w:val="20"/>
-          <w:rtl w:val="0"/>
-        </w:rPr>
-        <w:t xml:space="preserve">Leadership is influence.</w:t>
-      </w:r>
-      <w:r>
-        <w:rPr>
-          <w:sz w:val="20"/>
-          <w:szCs w:val="20"/>
-          <w:rtl w:val="0"/>
-        </w:rPr>
-        <w:t xml:space="preserve"> </w:t>
-      </w:r>
-    </w:p>
-    <w:p>
-      <w:pPr>
-        <w:pBdr>
-          <w:top w:color="auto" w:space="0" w:sz="0" w:val="none"/>
-          <w:left w:color="auto" w:space="0" w:sz="0" w:val="none"/>
-          <w:bottom w:color="auto" w:space="0" w:sz="0" w:val="none"/>
-          <w:right w:color="auto" w:space="0" w:sz="0" w:val="none"/>
-          <w:between w:color="auto" w:space="0" w:sz="0" w:val="none"/>
-        </w:pBdr>
-        <w:spacing w:after="240" w:before="240" w:line="331.2" w:lineRule="auto"/>
-        <w:ind w:left="720" w:hanging="360"/>
-        <w:rPr>
-          <w:sz w:val="20"/>
-          <w:szCs w:val="20"/>
-        </w:rPr>
-      </w:pPr>
-      <w:r>
-        <w:rPr>
-          <w:b w:val="1"/>
-          <w:sz w:val="20"/>
-          <w:szCs w:val="20"/>
-          <w:rtl w:val="0"/>
-        </w:rPr>
-        <w:t xml:space="preserve">SCRIPTURE</w:t>
-      </w:r>
-      <w:r>
-        <w:rPr>
-          <w:sz w:val="20"/>
-          <w:szCs w:val="20"/>
-          <w:rtl w:val="0"/>
+        <w:rPr>
+          <w:sz w:val="20"/>
+          <w:szCs w:val="20"/>
+        </w:rPr>
+      </w:pPr>
+      <w:r>
+        <w:rPr>
+          <w:b/>
+          <w:sz w:val="20"/>
+          <w:szCs w:val="20"/>
+        </w:rPr>
+        <w:t>SCRIPTURE</w:t>
+      </w:r>
+      <w:r>
+        <w:rPr>
+          <w:sz w:val="20"/>
+          <w:szCs w:val="20"/>
         </w:rPr>
         <w:t xml:space="preserve"> </w:t>
       </w:r>
@@ -239,19 +308,24 @@
           <w:ilvl w:val="0"/>
           <w:numId w:val="7"/>
         </w:numPr>
-        <w:ind w:left="720" w:hanging="360"/>
-        <w:rPr>
-          <w:sz w:val="20"/>
-          <w:szCs w:val="20"/>
-        </w:rPr>
-      </w:pPr>
-      <w:r>
-        <w:rPr>
-          <w:sz w:val="20"/>
-          <w:szCs w:val="20"/>
-          <w:rtl w:val="0"/>
-        </w:rPr>
-        <w:t xml:space="preserve">Romans 12:2 “Do not be conformed to this world, but be transformed by the renewal of your mind, that by testing you may discern what is the will of God, what is good and acceptable and perfect.”</w:t>
+        <w:rPr>
+          <w:sz w:val="20"/>
+          <w:szCs w:val="20"/>
+        </w:rPr>
+      </w:pPr>
+      <w:r>
+        <w:rPr>
+          <w:sz w:val="20"/>
+          <w:szCs w:val="20"/>
+        </w:rPr>
+        <w:t>Roman</w:t>
+      </w:r>
+      <w:r>
+        <w:rPr>
+          <w:sz w:val="20"/>
+          <w:szCs w:val="20"/>
+        </w:rPr>
+        <w:t>s 12:2 “Do not be conformed to this world, but be transformed by the renewal of your mind, that by testing you may discern what is the will of God, what is good and acceptable and perfect.”</w:t>
       </w:r>
     </w:p>
     <w:p>
@@ -260,47 +334,36 @@
           <w:ilvl w:val="0"/>
           <w:numId w:val="7"/>
         </w:numPr>
+        <w:rPr>
+          <w:sz w:val="20"/>
+          <w:szCs w:val="20"/>
+        </w:rPr>
+      </w:pPr>
+      <w:r>
+        <w:rPr>
+          <w:sz w:val="20"/>
+          <w:szCs w:val="20"/>
+        </w:rPr>
+        <w:t>What is Jesus saying in this scripture?</w:t>
+      </w:r>
+    </w:p>
+    <w:p>
+      <w:pPr>
+        <w:spacing w:before="240" w:after="240" w:line="331" w:lineRule="auto"/>
         <w:ind w:left="720" w:hanging="360"/>
         <w:rPr>
-          <w:sz w:val="20"/>
-          <w:szCs w:val="20"/>
-        </w:rPr>
-      </w:pPr>
-      <w:r>
-        <w:rPr>
-          <w:sz w:val="20"/>
-          <w:szCs w:val="20"/>
-          <w:rtl w:val="0"/>
-        </w:rPr>
-        <w:t xml:space="preserve">What is Jesus saying in this scripture?</w:t>
-      </w:r>
-    </w:p>
-    <w:p>
-      <w:pPr>
-        <w:spacing w:after="240" w:before="240" w:line="331.2" w:lineRule="auto"/>
-        <w:ind w:left="720" w:hanging="360"/>
-        <w:rPr>
-          <w:b w:val="1"/>
-          <w:sz w:val="20"/>
-          <w:szCs w:val="20"/>
-        </w:rPr>
-      </w:pPr>
-      <w:r>
-        <w:rPr>
-          <w:sz w:val="20"/>
-          <w:szCs w:val="20"/>
-          <w:rtl w:val="0"/>
-        </w:rPr>
-        <w:t xml:space="preserve">      </w:t>
-      </w:r>
-      <w:r>
-        <w:rPr>
-          <w:b w:val="1"/>
-          <w:sz w:val="20"/>
-          <w:szCs w:val="20"/>
-          <w:rtl w:val="0"/>
-        </w:rPr>
-        <w:t xml:space="preserve">DISCUSSION QUESTIONS</w:t>
+          <w:b/>
+          <w:sz w:val="20"/>
+          <w:szCs w:val="20"/>
+        </w:rPr>
+      </w:pPr>
+      <w:r>
+        <w:rPr>
+          <w:b/>
+          <w:sz w:val="20"/>
+          <w:szCs w:val="20"/>
+        </w:rPr>
+        <w:t>DISCUSSION QUESTIONS</w:t>
       </w:r>
     </w:p>
     <w:p>
@@ -309,24 +372,17 @@
           <w:ilvl w:val="0"/>
           <w:numId w:val="4"/>
         </w:numPr>
-        <w:ind w:left="720" w:hanging="360"/>
-        <w:rPr>
-          <w:sz w:val="20"/>
-          <w:szCs w:val="20"/>
-        </w:rPr>
-      </w:pPr>
-      <w:r>
-        <w:rPr>
-          <w:sz w:val="20"/>
-          <w:szCs w:val="20"/>
-          <w:rtl w:val="0"/>
-        </w:rPr>
-        <w:t xml:space="preserve">Think about the 5 closest people to you. How do they impact your life on a day to day? What examples are they setting for you to live by?</w:t>
-      </w:r>
-      <w:r>
-        <w:rPr>
-          <w:rtl w:val="0"/>
-        </w:rPr>
+        <w:rPr>
+          <w:sz w:val="20"/>
+          <w:szCs w:val="20"/>
+        </w:rPr>
+      </w:pPr>
+      <w:r>
+        <w:rPr>
+          <w:sz w:val="20"/>
+          <w:szCs w:val="20"/>
+        </w:rPr>
+        <w:t>Think about the 5 closest people to you. How do they impact your life on a day to day? What examples are they setting for you to live by?</w:t>
       </w:r>
     </w:p>
     <w:p>
@@ -335,19 +391,24 @@
           <w:ilvl w:val="0"/>
           <w:numId w:val="4"/>
         </w:numPr>
-        <w:ind w:left="720" w:hanging="360"/>
-        <w:rPr>
-          <w:sz w:val="20"/>
-          <w:szCs w:val="20"/>
-        </w:rPr>
-      </w:pPr>
-      <w:r>
-        <w:rPr>
-          <w:sz w:val="20"/>
-          <w:szCs w:val="20"/>
-          <w:rtl w:val="0"/>
-        </w:rPr>
-        <w:t xml:space="preserve">What habits have you created for yourself? Good ones AND bad ones. How do you think these habits have helped you or hurt you?</w:t>
+        <w:rPr>
+          <w:sz w:val="20"/>
+          <w:szCs w:val="20"/>
+        </w:rPr>
+      </w:pPr>
+      <w:r>
+        <w:rPr>
+          <w:sz w:val="20"/>
+          <w:szCs w:val="20"/>
+        </w:rPr>
+        <w:t>What habits have you created for yourself? Good ones AND bad ones. How do you think these habits have helped you or h</w:t>
+      </w:r>
+      <w:r>
+        <w:rPr>
+          <w:sz w:val="20"/>
+          <w:szCs w:val="20"/>
+        </w:rPr>
+        <w:t>urt you?</w:t>
       </w:r>
     </w:p>
     <w:p>
@@ -356,69 +417,51 @@
           <w:ilvl w:val="0"/>
           <w:numId w:val="4"/>
         </w:numPr>
+        <w:rPr>
+          <w:sz w:val="20"/>
+          <w:szCs w:val="20"/>
+        </w:rPr>
+      </w:pPr>
+      <w:r>
+        <w:rPr>
+          <w:sz w:val="20"/>
+          <w:szCs w:val="20"/>
+        </w:rPr>
+        <w:t>How often do you find yourself saying that your influence isn’t enough to impact someone? Explain.</w:t>
+      </w:r>
+    </w:p>
+    <w:p>
+      <w:pPr>
+        <w:spacing w:before="240" w:after="240" w:line="331" w:lineRule="auto"/>
         <w:ind w:left="720" w:hanging="360"/>
         <w:rPr>
-          <w:sz w:val="20"/>
-          <w:szCs w:val="20"/>
-        </w:rPr>
-      </w:pPr>
-      <w:r>
-        <w:rPr>
-          <w:sz w:val="20"/>
-          <w:szCs w:val="20"/>
-          <w:rtl w:val="0"/>
-        </w:rPr>
-        <w:t xml:space="preserve">How often do you find yourself saying that your influence isn’t enough to impact someone? Explain.</w:t>
-      </w:r>
-    </w:p>
-    <w:p>
-      <w:pPr>
-        <w:pBdr>
-          <w:top w:color="auto" w:space="0" w:sz="0" w:val="none"/>
-          <w:left w:color="auto" w:space="0" w:sz="0" w:val="none"/>
-          <w:bottom w:color="auto" w:space="0" w:sz="0" w:val="none"/>
-          <w:right w:color="auto" w:space="0" w:sz="0" w:val="none"/>
-          <w:between w:color="auto" w:space="0" w:sz="0" w:val="none"/>
-        </w:pBdr>
-        <w:spacing w:after="240" w:before="240" w:line="331.2" w:lineRule="auto"/>
+          <w:b/>
+          <w:sz w:val="20"/>
+          <w:szCs w:val="20"/>
+        </w:rPr>
+      </w:pPr>
+      <w:r>
+        <w:rPr>
+          <w:b/>
+          <w:sz w:val="20"/>
+          <w:szCs w:val="20"/>
+        </w:rPr>
+        <w:t>LIFE APPLICATION</w:t>
+      </w:r>
+    </w:p>
+    <w:p>
+      <w:pPr>
+        <w:spacing w:before="240" w:after="240" w:line="331" w:lineRule="auto"/>
         <w:ind w:left="720" w:hanging="360"/>
         <w:rPr>
-          <w:b w:val="1"/>
-          <w:sz w:val="20"/>
-          <w:szCs w:val="20"/>
-        </w:rPr>
-      </w:pPr>
-      <w:r>
-        <w:rPr>
-          <w:b w:val="1"/>
-          <w:sz w:val="20"/>
-          <w:szCs w:val="20"/>
-          <w:rtl w:val="0"/>
-        </w:rPr>
-        <w:t xml:space="preserve">LIFE APPLICATION</w:t>
-      </w:r>
-    </w:p>
-    <w:p>
-      <w:pPr>
-        <w:pBdr>
-          <w:top w:color="auto" w:space="0" w:sz="0" w:val="none"/>
-          <w:left w:color="auto" w:space="0" w:sz="0" w:val="none"/>
-          <w:bottom w:color="auto" w:space="0" w:sz="0" w:val="none"/>
-          <w:right w:color="auto" w:space="0" w:sz="0" w:val="none"/>
-          <w:between w:color="auto" w:space="0" w:sz="0" w:val="none"/>
-        </w:pBdr>
-        <w:spacing w:after="240" w:before="240" w:line="331.2" w:lineRule="auto"/>
-        <w:ind w:left="720" w:hanging="360"/>
-        <w:rPr>
-          <w:sz w:val="20"/>
-          <w:szCs w:val="20"/>
-        </w:rPr>
-      </w:pPr>
-      <w:r>
-        <w:rPr>
-          <w:sz w:val="20"/>
-          <w:szCs w:val="20"/>
-          <w:rtl w:val="0"/>
+          <w:sz w:val="20"/>
+          <w:szCs w:val="20"/>
+        </w:rPr>
+      </w:pPr>
+      <w:r>
+        <w:rPr>
+          <w:sz w:val="20"/>
+          <w:szCs w:val="20"/>
         </w:rPr>
         <w:t xml:space="preserve">We want students walking away with 1 or 2 things they are going to do SOON to apply what they discussed.  </w:t>
       </w:r>
@@ -429,45 +472,63 @@
           <w:ilvl w:val="0"/>
           <w:numId w:val="2"/>
         </w:numPr>
-        <w:ind w:left="720" w:hanging="360"/>
-        <w:rPr>
-          <w:sz w:val="20"/>
-          <w:szCs w:val="20"/>
-        </w:rPr>
-      </w:pPr>
-      <w:r>
-        <w:rPr>
-          <w:sz w:val="20"/>
-          <w:szCs w:val="20"/>
-          <w:rtl w:val="0"/>
-        </w:rPr>
-        <w:t xml:space="preserve">What steps can you take this week to grow as a kingdom influencer? Encourage them to step into the word of God because to be an influencer, you have to grow a relationship with God.</w:t>
-      </w:r>
-    </w:p>
-    <w:p>
-      <w:pPr>
-        <w:spacing w:after="240" w:before="240" w:line="331.2" w:lineRule="auto"/>
-        <w:ind w:left="0" w:firstLine="0"/>
-        <w:rPr>
-          <w:b w:val="1"/>
-          <w:sz w:val="20"/>
-          <w:szCs w:val="20"/>
-        </w:rPr>
-      </w:pPr>
-      <w:r>
-        <w:rPr>
-          <w:sz w:val="20"/>
-          <w:szCs w:val="20"/>
-          <w:rtl w:val="0"/>
+        <w:rPr>
+          <w:sz w:val="20"/>
+          <w:szCs w:val="20"/>
+        </w:rPr>
+      </w:pPr>
+      <w:r>
+        <w:rPr>
+          <w:sz w:val="20"/>
+          <w:szCs w:val="20"/>
+        </w:rPr>
+        <w:t xml:space="preserve">What steps can you take </w:t>
+      </w:r>
+      <w:r>
+        <w:rPr>
+          <w:sz w:val="20"/>
+          <w:szCs w:val="20"/>
+        </w:rPr>
+        <w:t xml:space="preserve">this week to grow as a kingdom influencer? Encourage them to step into the word of God because to be an influencer, you </w:t>
+      </w:r>
+      <w:proofErr w:type="gramStart"/>
+      <w:r>
+        <w:rPr>
+          <w:sz w:val="20"/>
+          <w:szCs w:val="20"/>
+        </w:rPr>
+        <w:t>have to</w:t>
+      </w:r>
+      <w:proofErr w:type="gramEnd"/>
+      <w:r>
+        <w:rPr>
+          <w:sz w:val="20"/>
+          <w:szCs w:val="20"/>
+        </w:rPr>
+        <w:t xml:space="preserve"> grow a relationship with God.</w:t>
+      </w:r>
+    </w:p>
+    <w:p>
+      <w:pPr>
+        <w:spacing w:before="240" w:after="240" w:line="331" w:lineRule="auto"/>
+        <w:rPr>
+          <w:b/>
+          <w:sz w:val="20"/>
+          <w:szCs w:val="20"/>
+        </w:rPr>
+      </w:pPr>
+      <w:r>
+        <w:rPr>
+          <w:sz w:val="20"/>
+          <w:szCs w:val="20"/>
         </w:rPr>
         <w:t xml:space="preserve">    </w:t>
       </w:r>
       <w:r>
         <w:rPr>
-          <w:b w:val="1"/>
-          <w:sz w:val="20"/>
-          <w:szCs w:val="20"/>
-          <w:rtl w:val="0"/>
+          <w:b/>
+          <w:sz w:val="20"/>
+          <w:szCs w:val="20"/>
         </w:rPr>
         <w:t xml:space="preserve"> TAKE IT OUT</w:t>
       </w:r>
@@ -478,17 +539,15 @@
           <w:ilvl w:val="0"/>
           <w:numId w:val="3"/>
         </w:numPr>
-        <w:ind w:left="720" w:hanging="360"/>
-        <w:rPr>
-          <w:sz w:val="20"/>
-          <w:szCs w:val="20"/>
-        </w:rPr>
-      </w:pPr>
-      <w:r>
-        <w:rPr>
-          <w:sz w:val="20"/>
-          <w:szCs w:val="20"/>
-          <w:rtl w:val="0"/>
+        <w:rPr>
+          <w:sz w:val="20"/>
+          <w:szCs w:val="20"/>
+        </w:rPr>
+      </w:pPr>
+      <w:r>
+        <w:rPr>
+          <w:sz w:val="20"/>
+          <w:szCs w:val="20"/>
         </w:rPr>
         <w:t xml:space="preserve">Close small group out with prayer requests. </w:t>
       </w:r>
@@ -499,58 +558,54 @@
           <w:ilvl w:val="0"/>
           <w:numId w:val="3"/>
         </w:numPr>
-        <w:ind w:left="720" w:hanging="360"/>
-        <w:rPr>
-          <w:sz w:val="20"/>
-          <w:szCs w:val="20"/>
-        </w:rPr>
-      </w:pPr>
-      <w:r>
-        <w:rPr>
-          <w:sz w:val="20"/>
-          <w:szCs w:val="20"/>
-          <w:rtl w:val="0"/>
-        </w:rPr>
-        <w:t xml:space="preserve">After prayer, remind them of THE WEEKEND and any upcoming group events! </w:t>
-      </w:r>
-    </w:p>
-    <w:p>
-      <w:pPr>
-        <w:spacing w:after="240" w:before="240" w:lineRule="auto"/>
-        <w:rPr>
-          <w:b w:val="1"/>
-          <w:sz w:val="20"/>
-          <w:szCs w:val="20"/>
-        </w:rPr>
-      </w:pPr>
-      <w:r>
-        <w:rPr>
-          <w:rtl w:val="0"/>
-        </w:rPr>
-      </w:r>
-    </w:p>
-    <w:p>
-      <w:pPr>
-        <w:rPr/>
-      </w:pPr>
-      <w:r>
-        <w:rPr>
-          <w:rtl w:val="0"/>
-        </w:rPr>
-      </w:r>
-    </w:p>
+        <w:rPr>
+          <w:sz w:val="20"/>
+          <w:szCs w:val="20"/>
+        </w:rPr>
+      </w:pPr>
+      <w:r>
+        <w:rPr>
+          <w:sz w:val="20"/>
+          <w:szCs w:val="20"/>
+        </w:rPr>
+        <w:t>After prayer, remind them of THE WEE</w:t>
+      </w:r>
+      <w:r>
+        <w:rPr>
+          <w:sz w:val="20"/>
+          <w:szCs w:val="20"/>
+        </w:rPr>
+        <w:t xml:space="preserve">KEND and any upcoming group events! </w:t>
+      </w:r>
+    </w:p>
+    <w:p>
+      <w:pPr>
+        <w:spacing w:before="240" w:after="240"/>
+        <w:rPr>
+          <w:b/>
+          <w:sz w:val="20"/>
+          <w:szCs w:val="20"/>
+        </w:rPr>
+      </w:pPr>
+    </w:p>
+    <w:p/>
     <w:sectPr>
-      <w:pgSz w:h="15840" w:w="12240"/>
-      <w:pgMar w:bottom="1440" w:top="1440" w:left="1440" w:right="1440" w:header="720" w:footer="720"/>
+      <w:pgSz w:w="12240" w:h="15840"/>
+      <w:pgMar w:top="720" w:right="720" w:bottom="720" w:left="720" w:header="720" w:footer="720" w:gutter="0"/>
       <w:pgNumType w:start="1"/>
+      <w:cols w:space="720"/>
+      <w:docGrid w:linePitch="299"/>
     </w:sectPr>
   </w:body>
 </w:document>
 </file>
 
 <file path=word/numbering.xml><?xml version="1.0" encoding="utf-8"?>
-<w:numbering xmlns:mc="http://schemas.openxmlformats.org/markup-compatibility/2006" xmlns:o="urn:schemas-microsoft-com:office:office" xmlns:r="http://schemas.openxmlformats.org/officeDocument/2006/relationships" xmlns:m="http://schemas.openxmlformats.org/officeDocument/2006/math" xmlns:v="urn:schemas-microsoft-com:vml" xmlns:wp="http://schemas.openxmlformats.org/drawingml/2006/wordprocessingDrawing" xmlns:w10="urn:schemas-microsoft-com:office:word" xmlns:w="http://schemas.openxmlformats.org/wordprocessingml/2006/main" xmlns:wne="http://schemas.microsoft.com/office/word/2006/wordml" xmlns:sl="http://schemas.openxmlformats.org/schemaLibrary/2006/main" xmlns:a="http://schemas.openxmlformats.org/drawingml/2006/main" xmlns:pic="http://schemas.openxmlformats.org/drawingml/2006/picture" xmlns:c="http://schemas.openxmlformats.org/drawingml/2006/chart" xmlns:lc="http://schemas.openxmlformats.org/drawingml/2006/lockedCanvas" xmlns:dgm="http://schemas.openxmlformats.org/drawingml/2006/diagram" xmlns:wps="http://schemas.microsoft.com/office/word/2010/wordprocessingShape" xmlns:wpg="http://schemas.microsoft.com/office/word/2010/wordprocessingGroup" xmlns:w14="http://schemas.microsoft.com/office/word/2010/wordml" xmlns:w15="http://schemas.microsoft.com/office/word/2012/wordml">
-  <w:abstractNum w:abstractNumId="1">
+<w:numbering xmlns:wpc="http://schemas.microsoft.com/office/word/2010/wordprocessingCanvas" xmlns:cx="http://schemas.microsoft.com/office/drawing/2014/chartex" xmlns:cx1="http://schemas.microsoft.com/office/drawing/2015/9/8/chartex" xmlns:cx2="http://schemas.microsoft.com/office/drawing/2015/10/21/chartex" xmlns:cx3="http://schemas.microsoft.com/office/drawing/2016/5/9/chartex" xmlns:cx4="http://schemas.microsoft.com/office/drawing/2016/5/10/chartex" xmlns:cx5="http://schemas.microsoft.com/office/drawing/2016/5/11/chartex" xmlns:cx6="http://schemas.microsoft.com/office/drawing/2016/5/12/chartex" xmlns:cx7="http://schemas.microsoft.com/office/drawing/2016/5/13/chartex" xmlns:cx8="http://schemas.microsoft.com/office/drawing/2016/5/14/chartex" xmlns:mc="http://schemas.openxmlformats.org/markup-compatibility/2006" xmlns:aink="http://schemas.microsoft.com/office/drawing/2016/ink" xmlns:am3d="http://schemas.microsoft.com/office/drawing/2017/model3d" xmlns:o="urn:schemas-microsoft-com:office:office" xmlns:r="http://schemas.openxmlformats.org/officeDocument/2006/relationships" xmlns:m="http://schemas.openxmlformats.org/officeDocument/2006/math" xmlns:v="urn:schemas-microsoft-com:vml" xmlns:wp14="http://schemas.microsoft.com/office/word/2010/wordprocessingDrawing" xmlns:wp="http://schemas.openxmlformats.org/drawingml/2006/wordprocessingDrawing" xmlns:w10="urn:schemas-microsoft-com:office:word" xmlns:w="http://schemas.openxmlformats.org/wordprocessingml/2006/main" xmlns:w14="http://schemas.microsoft.com/office/word/2010/wordml" xmlns:w15="http://schemas.microsoft.com/office/word/2012/wordml" xmlns:w16cid="http://schemas.microsoft.com/office/word/2016/wordml/cid" xmlns:w16se="http://schemas.microsoft.com/office/word/2015/wordml/symex" xmlns:wpg="http://schemas.microsoft.com/office/word/2010/wordprocessingGroup" xmlns:wpi="http://schemas.microsoft.com/office/word/2010/wordprocessingInk" xmlns:wne="http://schemas.microsoft.com/office/word/2006/wordml" xmlns:wps="http://schemas.microsoft.com/office/word/2010/wordprocessingShape" mc:Ignorable="w14 w15 w16se w16cid wp14">
+  <w:abstractNum w:abstractNumId="0" w15:restartNumberingAfterBreak="0">
+    <w:nsid w:val="04462F21"/>
+    <w:multiLevelType w:val="multilevel"/>
+    <w:tmpl w:val="88883B4E"/>
     <w:lvl w:ilvl="0">
       <w:start w:val="1"/>
       <w:numFmt w:val="bullet"/>
@@ -662,7 +717,10 @@
       </w:rPr>
     </w:lvl>
   </w:abstractNum>
-  <w:abstractNum w:abstractNumId="2">
+  <w:abstractNum w:abstractNumId="1" w15:restartNumberingAfterBreak="0">
+    <w:nsid w:val="13845C9B"/>
+    <w:multiLevelType w:val="multilevel"/>
+    <w:tmpl w:val="F844EA7E"/>
     <w:lvl w:ilvl="0">
       <w:start w:val="1"/>
       <w:numFmt w:val="bullet"/>
@@ -774,7 +832,10 @@
       </w:rPr>
     </w:lvl>
   </w:abstractNum>
-  <w:abstractNum w:abstractNumId="3">
+  <w:abstractNum w:abstractNumId="2" w15:restartNumberingAfterBreak="0">
+    <w:nsid w:val="21FA270B"/>
+    <w:multiLevelType w:val="multilevel"/>
+    <w:tmpl w:val="362ECEDA"/>
     <w:lvl w:ilvl="0">
       <w:start w:val="1"/>
       <w:numFmt w:val="bullet"/>
@@ -886,7 +947,10 @@
       </w:rPr>
     </w:lvl>
   </w:abstractNum>
-  <w:abstractNum w:abstractNumId="4">
+  <w:abstractNum w:abstractNumId="3" w15:restartNumberingAfterBreak="0">
+    <w:nsid w:val="36E9430E"/>
+    <w:multiLevelType w:val="multilevel"/>
+    <w:tmpl w:val="83246B98"/>
     <w:lvl w:ilvl="0">
       <w:start w:val="1"/>
       <w:numFmt w:val="bullet"/>
@@ -998,7 +1062,10 @@
       </w:rPr>
     </w:lvl>
   </w:abstractNum>
-  <w:abstractNum w:abstractNumId="5">
+  <w:abstractNum w:abstractNumId="4" w15:restartNumberingAfterBreak="0">
+    <w:nsid w:val="4AE037EB"/>
+    <w:multiLevelType w:val="multilevel"/>
+    <w:tmpl w:val="DD2A4500"/>
     <w:lvl w:ilvl="0">
       <w:start w:val="1"/>
       <w:numFmt w:val="bullet"/>
@@ -1110,7 +1177,10 @@
       </w:rPr>
     </w:lvl>
   </w:abstractNum>
-  <w:abstractNum w:abstractNumId="6">
+  <w:abstractNum w:abstractNumId="5" w15:restartNumberingAfterBreak="0">
+    <w:nsid w:val="4CBE6744"/>
+    <w:multiLevelType w:val="multilevel"/>
+    <w:tmpl w:val="B73041DC"/>
     <w:lvl w:ilvl="0">
       <w:start w:val="1"/>
       <w:numFmt w:val="bullet"/>
@@ -1222,7 +1292,10 @@
       </w:rPr>
     </w:lvl>
   </w:abstractNum>
-  <w:abstractNum w:abstractNumId="7">
+  <w:abstractNum w:abstractNumId="6" w15:restartNumberingAfterBreak="0">
+    <w:nsid w:val="7B80248C"/>
+    <w:multiLevelType w:val="multilevel"/>
+    <w:tmpl w:val="799CBBEE"/>
     <w:lvl w:ilvl="0">
       <w:start w:val="1"/>
       <w:numFmt w:val="bullet"/>
@@ -1335,38 +1408,38 @@
     </w:lvl>
   </w:abstractNum>
   <w:num w:numId="1">
-    <w:abstractNumId w:val="1"/>
+    <w:abstractNumId w:val="2"/>
   </w:num>
   <w:num w:numId="2">
-    <w:abstractNumId w:val="2"/>
+    <w:abstractNumId w:val="6"/>
   </w:num>
   <w:num w:numId="3">
-    <w:abstractNumId w:val="3"/>
+    <w:abstractNumId w:val="1"/>
   </w:num>
   <w:num w:numId="4">
     <w:abstractNumId w:val="4"/>
   </w:num>
   <w:num w:numId="5">
-    <w:abstractNumId w:val="5"/>
+    <w:abstractNumId w:val="3"/>
   </w:num>
   <w:num w:numId="6">
-    <w:abstractNumId w:val="6"/>
+    <w:abstractNumId w:val="0"/>
   </w:num>
   <w:num w:numId="7">
-    <w:abstractNumId w:val="7"/>
+    <w:abstractNumId w:val="5"/>
   </w:num>
 </w:numbering>
 </file>
 
 <file path=word/styles.xml><?xml version="1.0" encoding="utf-8"?>
-<w:styles xmlns:mc="http://schemas.openxmlformats.org/markup-compatibility/2006" xmlns:o="urn:schemas-microsoft-com:office:office" xmlns:r="http://schemas.openxmlformats.org/officeDocument/2006/relationships" xmlns:m="http://schemas.openxmlformats.org/officeDocument/2006/math" xmlns:v="urn:schemas-microsoft-com:vml" xmlns:wp="http://schemas.openxmlformats.org/drawingml/2006/wordprocessingDrawing" xmlns:w10="urn:schemas-microsoft-com:office:word" xmlns:w="http://schemas.openxmlformats.org/wordprocessingml/2006/main" xmlns:wne="http://schemas.microsoft.com/office/word/2006/wordml" xmlns:sl="http://schemas.openxmlformats.org/schemaLibrary/2006/main" xmlns:a="http://schemas.openxmlformats.org/drawingml/2006/main" xmlns:pic="http://schemas.openxmlformats.org/drawingml/2006/picture" xmlns:c="http://schemas.openxmlformats.org/drawingml/2006/chart" xmlns:lc="http://schemas.openxmlformats.org/drawingml/2006/lockedCanvas" xmlns:dgm="http://schemas.openxmlformats.org/drawingml/2006/diagram" xmlns:wps="http://schemas.microsoft.com/office/word/2010/wordprocessingShape" xmlns:wpg="http://schemas.microsoft.com/office/word/2010/wordprocessingGroup" xmlns:w14="http://schemas.microsoft.com/office/word/2010/wordml" xmlns:w15="http://schemas.microsoft.com/office/word/2012/wordml">
+<w:styles xmlns:mc="http://schemas.openxmlformats.org/markup-compatibility/2006" xmlns:r="http://schemas.openxmlformats.org/officeDocument/2006/relationships" xmlns:w="http://schemas.openxmlformats.org/wordprocessingml/2006/main" xmlns:w14="http://schemas.microsoft.com/office/word/2010/wordml" xmlns:w15="http://schemas.microsoft.com/office/word/2012/wordml" xmlns:w16cid="http://schemas.microsoft.com/office/word/2016/wordml/cid" xmlns:w16se="http://schemas.microsoft.com/office/word/2015/wordml/symex" mc:Ignorable="w14 w15 w16se w16cid">
   <w:docDefaults>
     <w:rPrDefault>
       <w:rPr>
-        <w:rFonts w:ascii="Arial" w:cs="Arial" w:eastAsia="Arial" w:hAnsi="Arial"/>
+        <w:rFonts w:ascii="Arial" w:eastAsia="Arial" w:hAnsi="Arial" w:cs="Arial"/>
         <w:sz w:val="22"/>
         <w:szCs w:val="22"/>
-        <w:lang w:val="en"/>
+        <w:lang w:val="en" w:eastAsia="en-US" w:bidi="ar-SA"/>
       </w:rPr>
     </w:rPrDefault>
     <w:pPrDefault>
@@ -1375,20 +1448,400 @@
       </w:pPr>
     </w:pPrDefault>
   </w:docDefaults>
-  <w:style w:type="paragraph" w:styleId="Normal" w:default="1">
-    <w:name w:val="normal"/>
-  </w:style>
-  <w:style w:type="table" w:styleId="TableNormal" w:default="1">
-    <w:name w:val="Table Normal"/>
+  <w:latentStyles w:defLockedState="0" w:defUIPriority="99" w:defSemiHidden="0" w:defUnhideWhenUsed="0" w:defQFormat="0" w:count="377">
+    <w:lsdException w:name="Normal" w:uiPriority="0" w:qFormat="1"/>
+    <w:lsdException w:name="heading 1" w:uiPriority="9" w:qFormat="1"/>
+    <w:lsdException w:name="heading 2" w:semiHidden="1" w:uiPriority="9" w:unhideWhenUsed="1" w:qFormat="1"/>
+    <w:lsdException w:name="heading 3" w:semiHidden="1" w:uiPriority="9" w:unhideWhenUsed="1" w:qFormat="1"/>
+    <w:lsdException w:name="heading 4" w:semiHidden="1" w:uiPriority="9" w:unhideWhenUsed="1" w:qFormat="1"/>
+    <w:lsdException w:name="heading 5" w:semiHidden="1" w:uiPriority="9" w:unhideWhenUsed="1" w:qFormat="1"/>
+    <w:lsdException w:name="heading 6" w:semiHidden="1" w:uiPriority="9" w:unhideWhenUsed="1" w:qFormat="1"/>
+    <w:lsdException w:name="heading 7" w:semiHidden="1" w:uiPriority="9" w:unhideWhenUsed="1" w:qFormat="1"/>
+    <w:lsdException w:name="heading 8" w:semiHidden="1" w:uiPriority="9" w:unhideWhenUsed="1" w:qFormat="1"/>
+    <w:lsdException w:name="heading 9" w:semiHidden="1" w:uiPriority="9" w:unhideWhenUsed="1" w:qFormat="1"/>
+    <w:lsdException w:name="index 1" w:semiHidden="1" w:unhideWhenUsed="1"/>
+    <w:lsdException w:name="index 2" w:semiHidden="1" w:unhideWhenUsed="1"/>
+    <w:lsdException w:name="index 3" w:semiHidden="1" w:unhideWhenUsed="1"/>
+    <w:lsdException w:name="index 4" w:semiHidden="1" w:unhideWhenUsed="1"/>
+    <w:lsdException w:name="index 5" w:semiHidden="1" w:unhideWhenUsed="1"/>
+    <w:lsdException w:name="index 6" w:semiHidden="1" w:unhideWhenUsed="1"/>
+    <w:lsdException w:name="index 7" w:semiHidden="1" w:unhideWhenUsed="1"/>
+    <w:lsdException w:name="index 8" w:semiHidden="1" w:unhideWhenUsed="1"/>
+    <w:lsdException w:name="index 9" w:semiHidden="1" w:unhideWhenUsed="1"/>
+    <w:lsdException w:name="toc 1" w:semiHidden="1" w:uiPriority="39" w:unhideWhenUsed="1"/>
+    <w:lsdException w:name="toc 2" w:semiHidden="1" w:uiPriority="39" w:unhideWhenUsed="1"/>
+    <w:lsdException w:name="toc 3" w:semiHidden="1" w:uiPriority="39" w:unhideWhenUsed="1"/>
+    <w:lsdException w:name="toc 4" w:semiHidden="1" w:uiPriority="39" w:unhideWhenUsed="1"/>
+    <w:lsdException w:name="toc 5" w:semiHidden="1" w:uiPriority="39" w:unhideWhenUsed="1"/>
+    <w:lsdException w:name="toc 6" w:semiHidden="1" w:uiPriority="39" w:unhideWhenUsed="1"/>
+    <w:lsdException w:name="toc 7" w:semiHidden="1" w:uiPriority="39" w:unhideWhenUsed="1"/>
+    <w:lsdException w:name="toc 8" w:semiHidden="1" w:uiPriority="39" w:unhideWhenUsed="1"/>
+    <w:lsdException w:name="toc 9" w:semiHidden="1" w:uiPriority="39" w:unhideWhenUsed="1"/>
+    <w:lsdException w:name="Normal Indent" w:semiHidden="1" w:unhideWhenUsed="1"/>
+    <w:lsdException w:name="footnote text" w:semiHidden="1" w:unhideWhenUsed="1"/>
+    <w:lsdException w:name="annotation text" w:semiHidden="1" w:unhideWhenUsed="1"/>
+    <w:lsdException w:name="header" w:semiHidden="1" w:unhideWhenUsed="1"/>
+    <w:lsdException w:name="footer" w:semiHidden="1" w:unhideWhenUsed="1"/>
+    <w:lsdException w:name="index heading" w:semiHidden="1" w:unhideWhenUsed="1"/>
+    <w:lsdException w:name="caption" w:semiHidden="1" w:uiPriority="35" w:unhideWhenUsed="1" w:qFormat="1"/>
+    <w:lsdException w:name="table of figures" w:semiHidden="1" w:unhideWhenUsed="1"/>
+    <w:lsdException w:name="envelope address" w:semiHidden="1" w:unhideWhenUsed="1"/>
+    <w:lsdException w:name="envelope return" w:semiHidden="1" w:unhideWhenUsed="1"/>
+    <w:lsdException w:name="footnote reference" w:semiHidden="1" w:unhideWhenUsed="1"/>
+    <w:lsdException w:name="annotation reference" w:semiHidden="1" w:unhideWhenUsed="1"/>
+    <w:lsdException w:name="line number" w:semiHidden="1" w:unhideWhenUsed="1"/>
+    <w:lsdException w:name="page number" w:semiHidden="1" w:unhideWhenUsed="1"/>
+    <w:lsdException w:name="endnote reference" w:semiHidden="1" w:unhideWhenUsed="1"/>
+    <w:lsdException w:name="endnote text" w:semiHidden="1" w:unhideWhenUsed="1"/>
+    <w:lsdException w:name="table of authorities" w:semiHidden="1" w:unhideWhenUsed="1"/>
+    <w:lsdException w:name="macro" w:semiHidden="1" w:unhideWhenUsed="1"/>
+    <w:lsdException w:name="toa heading" w:semiHidden="1" w:unhideWhenUsed="1"/>
+    <w:lsdException w:name="List" w:semiHidden="1" w:unhideWhenUsed="1"/>
+    <w:lsdException w:name="List Bullet" w:semiHidden="1" w:unhideWhenUsed="1"/>
+    <w:lsdException w:name="List Number" w:semiHidden="1" w:unhideWhenUsed="1"/>
+    <w:lsdException w:name="List 2" w:semiHidden="1" w:unhideWhenUsed="1"/>
+    <w:lsdException w:name="List 3" w:semiHidden="1" w:unhideWhenUsed="1"/>
+    <w:lsdException w:name="List 4" w:semiHidden="1" w:unhideWhenUsed="1"/>
+    <w:lsdException w:name="List 5" w:semiHidden="1" w:unhideWhenUsed="1"/>
+    <w:lsdException w:name="List Bullet 2" w:semiHidden="1" w:unhideWhenUsed="1"/>
+    <w:lsdException w:name="List Bullet 3" w:semiHidden="1" w:unhideWhenUsed="1"/>
+    <w:lsdException w:name="List Bullet 4" w:semiHidden="1" w:unhideWhenUsed="1"/>
+    <w:lsdException w:name="List Bullet 5" w:semiHidden="1" w:unhideWhenUsed="1"/>
+    <w:lsdException w:name="List Number 2" w:semiHidden="1" w:unhideWhenUsed="1"/>
+    <w:lsdException w:name="List Number 3" w:semiHidden="1" w:unhideWhenUsed="1"/>
+    <w:lsdException w:name="List Number 4" w:semiHidden="1" w:unhideWhenUsed="1"/>
+    <w:lsdException w:name="List Number 5" w:semiHidden="1" w:unhideWhenUsed="1"/>
+    <w:lsdException w:name="Title" w:uiPriority="10" w:qFormat="1"/>
+    <w:lsdException w:name="Closing" w:semiHidden="1" w:unhideWhenUsed="1"/>
+    <w:lsdException w:name="Signature" w:semiHidden="1" w:unhideWhenUsed="1"/>
+    <w:lsdException w:name="Default Paragraph Font" w:semiHidden="1" w:uiPriority="1" w:unhideWhenUsed="1"/>
+    <w:lsdException w:name="Body Text" w:semiHidden="1" w:unhideWhenUsed="1"/>
+    <w:lsdException w:name="Body Text Indent" w:semiHidden="1" w:unhideWhenUsed="1"/>
+    <w:lsdException w:name="List Continue" w:semiHidden="1" w:unhideWhenUsed="1"/>
+    <w:lsdException w:name="List Continue 2" w:semiHidden="1" w:unhideWhenUsed="1"/>
+    <w:lsdException w:name="List Continue 3" w:semiHidden="1" w:unhideWhenUsed="1"/>
+    <w:lsdException w:name="List Continue 4" w:semiHidden="1" w:unhideWhenUsed="1"/>
+    <w:lsdException w:name="List Continue 5" w:semiHidden="1" w:unhideWhenUsed="1"/>
+    <w:lsdException w:name="Message Header" w:semiHidden="1" w:unhideWhenUsed="1"/>
+    <w:lsdException w:name="Subtitle" w:uiPriority="11" w:qFormat="1"/>
+    <w:lsdException w:name="Salutation" w:semiHidden="1" w:unhideWhenUsed="1"/>
+    <w:lsdException w:name="Date" w:semiHidden="1" w:unhideWhenUsed="1"/>
+    <w:lsdException w:name="Body Text First Indent" w:semiHidden="1" w:unhideWhenUsed="1"/>
+    <w:lsdException w:name="Body Text First Indent 2" w:semiHidden="1" w:unhideWhenUsed="1"/>
+    <w:lsdException w:name="Note Heading" w:semiHidden="1" w:unhideWhenUsed="1"/>
+    <w:lsdException w:name="Body Text 2" w:semiHidden="1" w:unhideWhenUsed="1"/>
+    <w:lsdException w:name="Body Text 3" w:semiHidden="1" w:unhideWhenUsed="1"/>
+    <w:lsdException w:name="Body Text Indent 2" w:semiHidden="1" w:unhideWhenUsed="1"/>
+    <w:lsdException w:name="Body Text Indent 3" w:semiHidden="1" w:unhideWhenUsed="1"/>
+    <w:lsdException w:name="Block Text" w:semiHidden="1" w:unhideWhenUsed="1"/>
+    <w:lsdException w:name="Hyperlink" w:semiHidden="1" w:unhideWhenUsed="1"/>
+    <w:lsdException w:name="FollowedHyperlink" w:semiHidden="1" w:unhideWhenUsed="1"/>
+    <w:lsdException w:name="Strong" w:uiPriority="22" w:qFormat="1"/>
+    <w:lsdException w:name="Emphasis" w:uiPriority="20" w:qFormat="1"/>
+    <w:lsdException w:name="Document Map" w:semiHidden="1" w:unhideWhenUsed="1"/>
+    <w:lsdException w:name="Plain Text" w:semiHidden="1" w:unhideWhenUsed="1"/>
+    <w:lsdException w:name="E-mail Signature" w:semiHidden="1" w:unhideWhenUsed="1"/>
+    <w:lsdException w:name="HTML Top of Form" w:semiHidden="1" w:unhideWhenUsed="1"/>
+    <w:lsdException w:name="HTML Bottom of Form" w:semiHidden="1" w:unhideWhenUsed="1"/>
+    <w:lsdException w:name="Normal (Web)" w:semiHidden="1" w:unhideWhenUsed="1"/>
+    <w:lsdException w:name="HTML Acronym" w:semiHidden="1" w:unhideWhenUsed="1"/>
+    <w:lsdException w:name="HTML Address" w:semiHidden="1" w:unhideWhenUsed="1"/>
+    <w:lsdException w:name="HTML Cite" w:semiHidden="1" w:unhideWhenUsed="1"/>
+    <w:lsdException w:name="HTML Code" w:semiHidden="1" w:unhideWhenUsed="1"/>
+    <w:lsdException w:name="HTML Definition" w:semiHidden="1" w:unhideWhenUsed="1"/>
+    <w:lsdException w:name="HTML Keyboard" w:semiHidden="1" w:unhideWhenUsed="1"/>
+    <w:lsdException w:name="HTML Preformatted" w:semiHidden="1" w:unhideWhenUsed="1"/>
+    <w:lsdException w:name="HTML Sample" w:semiHidden="1" w:unhideWhenUsed="1"/>
+    <w:lsdException w:name="HTML Typewriter" w:semiHidden="1" w:unhideWhenUsed="1"/>
+    <w:lsdException w:name="HTML Variable" w:semiHidden="1" w:unhideWhenUsed="1"/>
+    <w:lsdException w:name="Normal Table" w:semiHidden="1" w:unhideWhenUsed="1"/>
+    <w:lsdException w:name="annotation subject" w:semiHidden="1" w:unhideWhenUsed="1"/>
+    <w:lsdException w:name="No List" w:semiHidden="1" w:unhideWhenUsed="1"/>
+    <w:lsdException w:name="Outline List 1" w:semiHidden="1" w:unhideWhenUsed="1"/>
+    <w:lsdException w:name="Outline List 2" w:semiHidden="1" w:unhideWhenUsed="1"/>
+    <w:lsdException w:name="Outline List 3" w:semiHidden="1" w:unhideWhenUsed="1"/>
+    <w:lsdException w:name="Table Simple 1" w:semiHidden="1" w:unhideWhenUsed="1"/>
+    <w:lsdException w:name="Table Simple 2" w:semiHidden="1" w:unhideWhenUsed="1"/>
+    <w:lsdException w:name="Table Simple 3" w:semiHidden="1" w:unhideWhenUsed="1"/>
+    <w:lsdException w:name="Table Classic 1" w:semiHidden="1" w:unhideWhenUsed="1"/>
+    <w:lsdException w:name="Table Classic 2" w:semiHidden="1" w:unhideWhenUsed="1"/>
+    <w:lsdException w:name="Table Classic 3" w:semiHidden="1" w:unhideWhenUsed="1"/>
+    <w:lsdException w:name="Table Classic 4" w:semiHidden="1" w:unhideWhenUsed="1"/>
+    <w:lsdException w:name="Table Colorful 1" w:semiHidden="1" w:unhideWhenUsed="1"/>
+    <w:lsdException w:name="Table Colorful 2" w:semiHidden="1" w:unhideWhenUsed="1"/>
+    <w:lsdException w:name="Table Colorful 3" w:semiHidden="1" w:unhideWhenUsed="1"/>
+    <w:lsdException w:name="Table Columns 1" w:semiHidden="1" w:unhideWhenUsed="1"/>
+    <w:lsdException w:name="Table Columns 2" w:semiHidden="1" w:unhideWhenUsed="1"/>
+    <w:lsdException w:name="Table Columns 3" w:semiHidden="1" w:unhideWhenUsed="1"/>
+    <w:lsdException w:name="Table Columns 4" w:semiHidden="1" w:unhideWhenUsed="1"/>
+    <w:lsdException w:name="Table Columns 5" w:semiHidden="1" w:unhideWhenUsed="1"/>
+    <w:lsdException w:name="Table Grid 1" w:semiHidden="1" w:unhideWhenUsed="1"/>
+    <w:lsdException w:name="Table Grid 2" w:semiHidden="1" w:unhideWhenUsed="1"/>
+    <w:lsdException w:name="Table Grid 3" w:semiHidden="1" w:unhideWhenUsed="1"/>
+    <w:lsdException w:name="Table Grid 4" w:semiHidden="1" w:unhideWhenUsed="1"/>
+    <w:lsdException w:name="Table Grid 5" w:semiHidden="1" w:unhideWhenUsed="1"/>
+    <w:lsdException w:name="Table Grid 6" w:semiHidden="1" w:unhideWhenUsed="1"/>
+    <w:lsdException w:name="Table Grid 7" w:semiHidden="1" w:unhideWhenUsed="1"/>
+    <w:lsdException w:name="Table Grid 8" w:semiHidden="1" w:unhideWhenUsed="1"/>
+    <w:lsdException w:name="Table List 1" w:semiHidden="1" w:unhideWhenUsed="1"/>
+    <w:lsdException w:name="Table List 2" w:semiHidden="1" w:unhideWhenUsed="1"/>
+    <w:lsdException w:name="Table List 3" w:semiHidden="1" w:unhideWhenUsed="1"/>
+    <w:lsdException w:name="Table List 4" w:semiHidden="1" w:unhideWhenUsed="1"/>
+    <w:lsdException w:name="Table List 5" w:semiHidden="1" w:unhideWhenUsed="1"/>
+    <w:lsdException w:name="Table List 6" w:semiHidden="1" w:unhideWhenUsed="1"/>
+    <w:lsdException w:name="Table List 7" w:semiHidden="1" w:unhideWhenUsed="1"/>
+    <w:lsdException w:name="Table List 8" w:semiHidden="1" w:unhideWhenUsed="1"/>
+    <w:lsdException w:name="Table 3D effects 1" w:semiHidden="1" w:unhideWhenUsed="1"/>
+    <w:lsdException w:name="Table 3D effects 2" w:semiHidden="1" w:unhideWhenUsed="1"/>
+    <w:lsdException w:name="Table 3D effects 3" w:semiHidden="1" w:unhideWhenUsed="1"/>
+    <w:lsdException w:name="Table Contemporary" w:semiHidden="1" w:unhideWhenUsed="1"/>
+    <w:lsdException w:name="Table Elegant" w:semiHidden="1" w:unhideWhenUsed="1"/>
+    <w:lsdException w:name="Table Professional" w:semiHidden="1" w:unhideWhenUsed="1"/>
+    <w:lsdException w:name="Table Subtle 1" w:semiHidden="1" w:unhideWhenUsed="1"/>
+    <w:lsdException w:name="Table Subtle 2" w:semiHidden="1" w:unhideWhenUsed="1"/>
+    <w:lsdException w:name="Table Web 1" w:semiHidden="1" w:unhideWhenUsed="1"/>
+    <w:lsdException w:name="Table Web 2" w:semiHidden="1" w:unhideWhenUsed="1"/>
+    <w:lsdException w:name="Table Web 3" w:semiHidden="1" w:unhideWhenUsed="1"/>
+    <w:lsdException w:name="Balloon Text" w:semiHidden="1" w:unhideWhenUsed="1"/>
+    <w:lsdException w:name="Table Grid" w:uiPriority="39"/>
+    <w:lsdException w:name="Table Theme" w:semiHidden="1" w:unhideWhenUsed="1"/>
+    <w:lsdException w:name="Placeholder Text" w:semiHidden="1"/>
+    <w:lsdException w:name="No Spacing" w:uiPriority="1" w:qFormat="1"/>
+    <w:lsdException w:name="Light Shading" w:uiPriority="60"/>
+    <w:lsdException w:name="Light List" w:uiPriority="61"/>
+    <w:lsdException w:name="Light Grid" w:uiPriority="62"/>
+    <w:lsdException w:name="Medium Shading 1" w:uiPriority="63"/>
+    <w:lsdException w:name="Medium Shading 2" w:uiPriority="64"/>
+    <w:lsdException w:name="Medium List 1" w:uiPriority="65"/>
+    <w:lsdException w:name="Medium List 2" w:uiPriority="66"/>
+    <w:lsdException w:name="Medium Grid 1" w:uiPriority="67"/>
+    <w:lsdException w:name="Medium Grid 2" w:uiPriority="68"/>
+    <w:lsdException w:name="Medium Grid 3" w:uiPriority="69"/>
+    <w:lsdException w:name="Dark List" w:uiPriority="70"/>
+    <w:lsdException w:name="Colorful Shading" w:uiPriority="71"/>
+    <w:lsdException w:name="Colorful List" w:uiPriority="72"/>
+    <w:lsdException w:name="Colorful Grid" w:uiPriority="73"/>
+    <w:lsdException w:name="Light Shading Accent 1" w:uiPriority="60"/>
+    <w:lsdException w:name="Light List Accent 1" w:uiPriority="61"/>
+    <w:lsdException w:name="Light Grid Accent 1" w:uiPriority="62"/>
+    <w:lsdException w:name="Medium Shading 1 Accent 1" w:uiPriority="63"/>
+    <w:lsdException w:name="Medium Shading 2 Accent 1" w:uiPriority="64"/>
+    <w:lsdException w:name="Medium List 1 Accent 1" w:uiPriority="65"/>
+    <w:lsdException w:name="Revision" w:semiHidden="1"/>
+    <w:lsdException w:name="List Paragraph" w:uiPriority="34" w:qFormat="1"/>
+    <w:lsdException w:name="Quote" w:uiPriority="29" w:qFormat="1"/>
+    <w:lsdException w:name="Intense Quote" w:uiPriority="30" w:qFormat="1"/>
+    <w:lsdException w:name="Medium List 2 Accent 1" w:uiPriority="66"/>
+    <w:lsdException w:name="Medium Grid 1 Accent 1" w:uiPriority="67"/>
+    <w:lsdException w:name="Medium Grid 2 Accent 1" w:uiPriority="68"/>
+    <w:lsdException w:name="Medium Grid 3 Accent 1" w:uiPriority="69"/>
+    <w:lsdException w:name="Dark List Accent 1" w:uiPriority="70"/>
+    <w:lsdException w:name="Colorful Shading Accent 1" w:uiPriority="71"/>
+    <w:lsdException w:name="Colorful List Accent 1" w:uiPriority="72"/>
+    <w:lsdException w:name="Colorful Grid Accent 1" w:uiPriority="73"/>
+    <w:lsdException w:name="Light Shading Accent 2" w:uiPriority="60"/>
+    <w:lsdException w:name="Light List Accent 2" w:uiPriority="61"/>
+    <w:lsdException w:name="Light Grid Accent 2" w:uiPriority="62"/>
+    <w:lsdException w:name="Medium Shading 1 Accent 2" w:uiPriority="63"/>
+    <w:lsdException w:name="Medium Shading 2 Accent 2" w:uiPriority="64"/>
+    <w:lsdException w:name="Medium List 1 Accent 2" w:uiPriority="65"/>
+    <w:lsdException w:name="Medium List 2 Accent 2" w:uiPriority="66"/>
+    <w:lsdException w:name="Medium Grid 1 Accent 2" w:uiPriority="67"/>
+    <w:lsdException w:name="Medium Grid 2 Accent 2" w:uiPriority="68"/>
+    <w:lsdException w:name="Medium Grid 3 Accent 2" w:uiPriority="69"/>
+    <w:lsdException w:name="Dark List Accent 2" w:uiPriority="70"/>
+    <w:lsdException w:name="Colorful Shading Accent 2" w:uiPriority="71"/>
+    <w:lsdException w:name="Colorful List Accent 2" w:uiPriority="72"/>
+    <w:lsdException w:name="Colorful Grid Accent 2" w:uiPriority="73"/>
+    <w:lsdException w:name="Light Shading Accent 3" w:uiPriority="60"/>
+    <w:lsdException w:name="Light List Accent 3" w:uiPriority="61"/>
+    <w:lsdException w:name="Light Grid Accent 3" w:uiPriority="62"/>
+    <w:lsdException w:name="Medium Shading 1 Accent 3" w:uiPriority="63"/>
+    <w:lsdException w:name="Medium Shading 2 Accent 3" w:uiPriority="64"/>
+    <w:lsdException w:name="Medium List 1 Accent 3" w:uiPriority="65"/>
+    <w:lsdException w:name="Medium List 2 Accent 3" w:uiPriority="66"/>
+    <w:lsdException w:name="Medium Grid 1 Accent 3" w:uiPriority="67"/>
+    <w:lsdException w:name="Medium Grid 2 Accent 3" w:uiPriority="68"/>
+    <w:lsdException w:name="Medium Grid 3 Accent 3" w:uiPriority="69"/>
+    <w:lsdException w:name="Dark List Accent 3" w:uiPriority="70"/>
+    <w:lsdException w:name="Colorful Shading Accent 3" w:uiPriority="71"/>
+    <w:lsdException w:name="Colorful List Accent 3" w:uiPriority="72"/>
+    <w:lsdException w:name="Colorful Grid Accent 3" w:uiPriority="73"/>
+    <w:lsdException w:name="Light Shading Accent 4" w:uiPriority="60"/>
+    <w:lsdException w:name="Light List Accent 4" w:uiPriority="61"/>
+    <w:lsdException w:name="Light Grid Accent 4" w:uiPriority="62"/>
+    <w:lsdException w:name="Medium Shading 1 Accent 4" w:uiPriority="63"/>
+    <w:lsdException w:name="Medium Shading 2 Accent 4" w:uiPriority="64"/>
+    <w:lsdException w:name="Medium List 1 Accent 4" w:uiPriority="65"/>
+    <w:lsdException w:name="Medium List 2 Accent 4" w:uiPriority="66"/>
+    <w:lsdException w:name="Medium Grid 1 Accent 4" w:uiPriority="67"/>
+    <w:lsdException w:name="Medium Grid 2 Accent 4" w:uiPriority="68"/>
+    <w:lsdException w:name="Medium Grid 3 Accent 4" w:uiPriority="69"/>
+    <w:lsdException w:name="Dark List Accent 4" w:uiPriority="70"/>
+    <w:lsdException w:name="Colorful Shading Accent 4" w:uiPriority="71"/>
+    <w:lsdException w:name="Colorful List Accent 4" w:uiPriority="72"/>
+    <w:lsdException w:name="Colorful Grid Accent 4" w:uiPriority="73"/>
+    <w:lsdException w:name="Light Shading Accent 5" w:uiPriority="60"/>
+    <w:lsdException w:name="Light List Accent 5" w:uiPriority="61"/>
+    <w:lsdException w:name="Light Grid Accent 5" w:uiPriority="62"/>
+    <w:lsdException w:name="Medium Shading 1 Accent 5" w:uiPriority="63"/>
+    <w:lsdException w:name="Medium Shading 2 Accent 5" w:uiPriority="64"/>
+    <w:lsdException w:name="Medium List 1 Accent 5" w:uiPriority="65"/>
+    <w:lsdException w:name="Medium List 2 Accent 5" w:uiPriority="66"/>
+    <w:lsdException w:name="Medium Grid 1 Accent 5" w:uiPriority="67"/>
+    <w:lsdException w:name="Medium Grid 2 Accent 5" w:uiPriority="68"/>
+    <w:lsdException w:name="Medium Grid 3 Accent 5" w:uiPriority="69"/>
+    <w:lsdException w:name="Dark List Accent 5" w:uiPriority="70"/>
+    <w:lsdException w:name="Colorful Shading Accent 5" w:uiPriority="71"/>
+    <w:lsdException w:name="Colorful List Accent 5" w:uiPriority="72"/>
+    <w:lsdException w:name="Colorful Grid Accent 5" w:uiPriority="73"/>
+    <w:lsdException w:name="Light Shading Accent 6" w:uiPriority="60"/>
+    <w:lsdException w:name="Light List Accent 6" w:uiPriority="61"/>
+    <w:lsdException w:name="Light Grid Accent 6" w:uiPriority="62"/>
+    <w:lsdException w:name="Medium Shading 1 Accent 6" w:uiPriority="63"/>
+    <w:lsdException w:name="Medium Shading 2 Accent 6" w:uiPriority="64"/>
+    <w:lsdException w:name="Medium List 1 Accent 6" w:uiPriority="65"/>
+    <w:lsdException w:name="Medium List 2 Accent 6" w:uiPriority="66"/>
+    <w:lsdException w:name="Medium Grid 1 Accent 6" w:uiPriority="67"/>
+    <w:lsdException w:name="Medium Grid 2 Accent 6" w:uiPriority="68"/>
+    <w:lsdException w:name="Medium Grid 3 Accent 6" w:uiPriority="69"/>
+    <w:lsdException w:name="Dark List Accent 6" w:uiPriority="70"/>
+    <w:lsdException w:name="Colorful Shading Accent 6" w:uiPriority="71"/>
+    <w:lsdException w:name="Colorful List Accent 6" w:uiPriority="72"/>
+    <w:lsdException w:name="Colorful Grid Accent 6" w:uiPriority="73"/>
+    <w:lsdException w:name="Subtle Emphasis" w:uiPriority="19" w:qFormat="1"/>
+    <w:lsdException w:name="Intense Emphasis" w:uiPriority="21" w:qFormat="1"/>
+    <w:lsdException w:name="Subtle Reference" w:uiPriority="31" w:qFormat="1"/>
+    <w:lsdException w:name="Intense Reference" w:uiPriority="32" w:qFormat="1"/>
+    <w:lsdException w:name="Book Title" w:uiPriority="33" w:qFormat="1"/>
+    <w:lsdException w:name="Bibliography" w:semiHidden="1" w:uiPriority="37" w:unhideWhenUsed="1"/>
+    <w:lsdException w:name="TOC Heading" w:semiHidden="1" w:uiPriority="39" w:unhideWhenUsed="1" w:qFormat="1"/>
+    <w:lsdException w:name="Plain Table 1" w:uiPriority="41"/>
+    <w:lsdException w:name="Plain Table 2" w:uiPriority="42"/>
+    <w:lsdException w:name="Plain Table 3" w:uiPriority="43"/>
+    <w:lsdException w:name="Plain Table 4" w:uiPriority="44"/>
+    <w:lsdException w:name="Plain Table 5" w:uiPriority="45"/>
+    <w:lsdException w:name="Grid Table Light" w:uiPriority="40"/>
+    <w:lsdException w:name="Grid Table 1 Light" w:uiPriority="46"/>
+    <w:lsdException w:name="Grid Table 2" w:uiPriority="47"/>
+    <w:lsdException w:name="Grid Table 3" w:uiPriority="48"/>
+    <w:lsdException w:name="Grid Table 4" w:uiPriority="49"/>
+    <w:lsdException w:name="Grid Table 5 Dark" w:uiPriority="50"/>
+    <w:lsdException w:name="Grid Table 6 Colorful" w:uiPriority="51"/>
+    <w:lsdException w:name="Grid Table 7 Colorful" w:uiPriority="52"/>
+    <w:lsdException w:name="Grid Table 1 Light Accent 1" w:uiPriority="46"/>
+    <w:lsdException w:name="Grid Table 2 Accent 1" w:uiPriority="47"/>
+    <w:lsdException w:name="Grid Table 3 Accent 1" w:uiPriority="48"/>
+    <w:lsdException w:name="Grid Table 4 Accent 1" w:uiPriority="49"/>
+    <w:lsdException w:name="Grid Table 5 Dark Accent 1" w:uiPriority="50"/>
+    <w:lsdException w:name="Grid Table 6 Colorful Accent 1" w:uiPriority="51"/>
+    <w:lsdException w:name="Grid Table 7 Colorful Accent 1" w:uiPriority="52"/>
+    <w:lsdException w:name="Grid Table 1 Light Accent 2" w:uiPriority="46"/>
+    <w:lsdException w:name="Grid Table 2 Accent 2" w:uiPriority="47"/>
+    <w:lsdException w:name="Grid Table 3 Accent 2" w:uiPriority="48"/>
+    <w:lsdException w:name="Grid Table 4 Accent 2" w:uiPriority="49"/>
+    <w:lsdException w:name="Grid Table 5 Dark Accent 2" w:uiPriority="50"/>
+    <w:lsdException w:name="Grid Table 6 Colorful Accent 2" w:uiPriority="51"/>
+    <w:lsdException w:name="Grid Table 7 Colorful Accent 2" w:uiPriority="52"/>
+    <w:lsdException w:name="Grid Table 1 Light Accent 3" w:uiPriority="46"/>
+    <w:lsdException w:name="Grid Table 2 Accent 3" w:uiPriority="47"/>
+    <w:lsdException w:name="Grid Table 3 Accent 3" w:uiPriority="48"/>
+    <w:lsdException w:name="Grid Table 4 Accent 3" w:uiPriority="49"/>
+    <w:lsdException w:name="Grid Table 5 Dark Accent 3" w:uiPriority="50"/>
+    <w:lsdException w:name="Grid Table 6 Colorful Accent 3" w:uiPriority="51"/>
+    <w:lsdException w:name="Grid Table 7 Colorful Accent 3" w:uiPriority="52"/>
+    <w:lsdException w:name="Grid Table 1 Light Accent 4" w:uiPriority="46"/>
+    <w:lsdException w:name="Grid Table 2 Accent 4" w:uiPriority="47"/>
+    <w:lsdException w:name="Grid Table 3 Accent 4" w:uiPriority="48"/>
+    <w:lsdException w:name="Grid Table 4 Accent 4" w:uiPriority="49"/>
+    <w:lsdException w:name="Grid Table 5 Dark Accent 4" w:uiPriority="50"/>
+    <w:lsdException w:name="Grid Table 6 Colorful Accent 4" w:uiPriority="51"/>
+    <w:lsdException w:name="Grid Table 7 Colorful Accent 4" w:uiPriority="52"/>
+    <w:lsdException w:name="Grid Table 1 Light Accent 5" w:uiPriority="46"/>
+    <w:lsdException w:name="Grid Table 2 Accent 5" w:uiPriority="47"/>
+    <w:lsdException w:name="Grid Table 3 Accent 5" w:uiPriority="48"/>
+    <w:lsdException w:name="Grid Table 4 Accent 5" w:uiPriority="49"/>
+    <w:lsdException w:name="Grid Table 5 Dark Accent 5" w:uiPriority="50"/>
+    <w:lsdException w:name="Grid Table 6 Colorful Accent 5" w:uiPriority="51"/>
+    <w:lsdException w:name="Grid Table 7 Colorful Accent 5" w:uiPriority="52"/>
+    <w:lsdException w:name="Grid Table 1 Light Accent 6" w:uiPriority="46"/>
+    <w:lsdException w:name="Grid Table 2 Accent 6" w:uiPriority="47"/>
+    <w:lsdException w:name="Grid Table 3 Accent 6" w:uiPriority="48"/>
+    <w:lsdException w:name="Grid Table 4 Accent 6" w:uiPriority="49"/>
+    <w:lsdException w:name="Grid Table 5 Dark Accent 6" w:uiPriority="50"/>
+    <w:lsdException w:name="Grid Table 6 Colorful Accent 6" w:uiPriority="51"/>
+    <w:lsdException w:name="Grid Table 7 Colorful Accent 6" w:uiPriority="52"/>
+    <w:lsdException w:name="List Table 1 Light" w:uiPriority="46"/>
+    <w:lsdException w:name="List Table 2" w:uiPriority="47"/>
+    <w:lsdException w:name="List Table 3" w:uiPriority="48"/>
+    <w:lsdException w:name="List Table 4" w:uiPriority="49"/>
+    <w:lsdException w:name="List Table 5 Dark" w:uiPriority="50"/>
+    <w:lsdException w:name="List Table 6 Colorful" w:uiPriority="51"/>
+    <w:lsdException w:name="List Table 7 Colorful" w:uiPriority="52"/>
+    <w:lsdException w:name="List Table 1 Light Accent 1" w:uiPriority="46"/>
+    <w:lsdException w:name="List Table 2 Accent 1" w:uiPriority="47"/>
+    <w:lsdException w:name="List Table 3 Accent 1" w:uiPriority="48"/>
+    <w:lsdException w:name="List Table 4 Accent 1" w:uiPriority="49"/>
+    <w:lsdException w:name="List Table 5 Dark Accent 1" w:uiPriority="50"/>
+    <w:lsdException w:name="List Table 6 Colorful Accent 1" w:uiPriority="51"/>
+    <w:lsdException w:name="List Table 7 Colorful Accent 1" w:uiPriority="52"/>
+    <w:lsdException w:name="List Table 1 Light Accent 2" w:uiPriority="46"/>
+    <w:lsdException w:name="List Table 2 Accent 2" w:uiPriority="47"/>
+    <w:lsdException w:name="List Table 3 Accent 2" w:uiPriority="48"/>
+    <w:lsdException w:name="List Table 4 Accent 2" w:uiPriority="49"/>
+    <w:lsdException w:name="List Table 5 Dark Accent 2" w:uiPriority="50"/>
+    <w:lsdException w:name="List Table 6 Colorful Accent 2" w:uiPriority="51"/>
+    <w:lsdException w:name="List Table 7 Colorful Accent 2" w:uiPriority="52"/>
+    <w:lsdException w:name="List Table 1 Light Accent 3" w:uiPriority="46"/>
+    <w:lsdException w:name="List Table 2 Accent 3" w:uiPriority="47"/>
+    <w:lsdException w:name="List Table 3 Accent 3" w:uiPriority="48"/>
+    <w:lsdException w:name="List Table 4 Accent 3" w:uiPriority="49"/>
+    <w:lsdException w:name="List Table 5 Dark Accent 3" w:uiPriority="50"/>
+    <w:lsdException w:name="List Table 6 Colorful Accent 3" w:uiPriority="51"/>
+    <w:lsdException w:name="List Table 7 Colorful Accent 3" w:uiPriority="52"/>
+    <w:lsdException w:name="List Table 1 Light Accent 4" w:uiPriority="46"/>
+    <w:lsdException w:name="List Table 2 Accent 4" w:uiPriority="47"/>
+    <w:lsdException w:name="List Table 3 Accent 4" w:uiPriority="48"/>
+    <w:lsdException w:name="List Table 4 Accent 4" w:uiPriority="49"/>
+    <w:lsdException w:name="List Table 5 Dark Accent 4" w:uiPriority="50"/>
+    <w:lsdException w:name="List Table 6 Colorful Accent 4" w:uiPriority="51"/>
+    <w:lsdException w:name="List Table 7 Colorful Accent 4" w:uiPriority="52"/>
+    <w:lsdException w:name="List Table 1 Light Accent 5" w:uiPriority="46"/>
+    <w:lsdException w:name="List Table 2 Accent 5" w:uiPriority="47"/>
+    <w:lsdException w:name="List Table 3 Accent 5" w:uiPriority="48"/>
+    <w:lsdException w:name="List Table 4 Accent 5" w:uiPriority="49"/>
+    <w:lsdException w:name="List Table 5 Dark Accent 5" w:uiPriority="50"/>
+    <w:lsdException w:name="List Table 6 Colorful Accent 5" w:uiPriority="51"/>
+    <w:lsdException w:name="List Table 7 Colorful Accent 5" w:uiPriority="52"/>
+    <w:lsdException w:name="List Table 1 Light Accent 6" w:uiPriority="46"/>
+    <w:lsdException w:name="List Table 2 Accent 6" w:uiPriority="47"/>
+    <w:lsdException w:name="List Table 3 Accent 6" w:uiPriority="48"/>
+    <w:lsdException w:name="List Table 4 Accent 6" w:uiPriority="49"/>
+    <w:lsdException w:name="List Table 5 Dark Accent 6" w:uiPriority="50"/>
+    <w:lsdException w:name="List Table 6 Colorful Accent 6" w:uiPriority="51"/>
+    <w:lsdException w:name="List Table 7 Colorful Accent 6" w:uiPriority="52"/>
+    <w:lsdException w:name="Mention" w:semiHidden="1" w:unhideWhenUsed="1"/>
+    <w:lsdException w:name="Smart Hyperlink" w:semiHidden="1" w:unhideWhenUsed="1"/>
+    <w:lsdException w:name="Hashtag" w:semiHidden="1" w:unhideWhenUsed="1"/>
+    <w:lsdException w:name="Unresolved Mention" w:semiHidden="1" w:unhideWhenUsed="1"/>
+    <w:lsdException w:name="Smart Link" w:semiHidden="1" w:unhideWhenUsed="1"/>
+    <w:lsdException w:name="Smart Link Error" w:semiHidden="1" w:unhideWhenUsed="1"/>
+  </w:latentStyles>
+  <w:style w:type="paragraph" w:default="1" w:styleId="Normal">
+    <w:name w:val="Normal"/>
+    <w:qFormat/>
   </w:style>
   <w:style w:type="paragraph" w:styleId="Heading1">
     <w:name w:val="heading 1"/>
     <w:basedOn w:val="Normal"/>
     <w:next w:val="Normal"/>
+    <w:uiPriority w:val="9"/>
+    <w:qFormat/>
     <w:pPr>
-      <w:keepNext w:val="1"/>
-      <w:keepLines w:val="1"/>
-      <w:spacing w:after="120" w:before="400" w:lineRule="auto"/>
+      <w:keepNext/>
+      <w:keepLines/>
+      <w:spacing w:before="400" w:after="120"/>
+      <w:outlineLvl w:val="0"/>
     </w:pPr>
     <w:rPr>
       <w:sz w:val="40"/>
@@ -1399,13 +1852,17 @@
     <w:name w:val="heading 2"/>
     <w:basedOn w:val="Normal"/>
     <w:next w:val="Normal"/>
+    <w:uiPriority w:val="9"/>
+    <w:semiHidden/>
+    <w:unhideWhenUsed/>
+    <w:qFormat/>
     <w:pPr>
-      <w:keepNext w:val="1"/>
-      <w:keepLines w:val="1"/>
-      <w:spacing w:after="120" w:before="360" w:lineRule="auto"/>
+      <w:keepNext/>
+      <w:keepLines/>
+      <w:spacing w:before="360" w:after="120"/>
+      <w:outlineLvl w:val="1"/>
     </w:pPr>
     <w:rPr>
-      <w:b w:val="0"/>
       <w:sz w:val="32"/>
       <w:szCs w:val="32"/>
     </w:rPr>
@@ -1414,13 +1871,17 @@
     <w:name w:val="heading 3"/>
     <w:basedOn w:val="Normal"/>
     <w:next w:val="Normal"/>
+    <w:uiPriority w:val="9"/>
+    <w:semiHidden/>
+    <w:unhideWhenUsed/>
+    <w:qFormat/>
     <w:pPr>
-      <w:keepNext w:val="1"/>
-      <w:keepLines w:val="1"/>
-      <w:spacing w:after="80" w:before="320" w:lineRule="auto"/>
+      <w:keepNext/>
+      <w:keepLines/>
+      <w:spacing w:before="320" w:after="80"/>
+      <w:outlineLvl w:val="2"/>
     </w:pPr>
     <w:rPr>
-      <w:b w:val="0"/>
       <w:color w:val="434343"/>
       <w:sz w:val="28"/>
       <w:szCs w:val="28"/>
@@ -1430,10 +1891,15 @@
     <w:name w:val="heading 4"/>
     <w:basedOn w:val="Normal"/>
     <w:next w:val="Normal"/>
+    <w:uiPriority w:val="9"/>
+    <w:semiHidden/>
+    <w:unhideWhenUsed/>
+    <w:qFormat/>
     <w:pPr>
-      <w:keepNext w:val="1"/>
-      <w:keepLines w:val="1"/>
-      <w:spacing w:after="80" w:before="280" w:lineRule="auto"/>
+      <w:keepNext/>
+      <w:keepLines/>
+      <w:spacing w:before="280" w:after="80"/>
+      <w:outlineLvl w:val="3"/>
     </w:pPr>
     <w:rPr>
       <w:color w:val="666666"/>
@@ -1445,41 +1911,76 @@
     <w:name w:val="heading 5"/>
     <w:basedOn w:val="Normal"/>
     <w:next w:val="Normal"/>
+    <w:uiPriority w:val="9"/>
+    <w:semiHidden/>
+    <w:unhideWhenUsed/>
+    <w:qFormat/>
     <w:pPr>
-      <w:keepNext w:val="1"/>
-      <w:keepLines w:val="1"/>
-      <w:spacing w:after="80" w:before="240" w:lineRule="auto"/>
+      <w:keepNext/>
+      <w:keepLines/>
+      <w:spacing w:before="240" w:after="80"/>
+      <w:outlineLvl w:val="4"/>
     </w:pPr>
     <w:rPr>
       <w:color w:val="666666"/>
-      <w:sz w:val="22"/>
-      <w:szCs w:val="22"/>
     </w:rPr>
   </w:style>
   <w:style w:type="paragraph" w:styleId="Heading6">
     <w:name w:val="heading 6"/>
     <w:basedOn w:val="Normal"/>
     <w:next w:val="Normal"/>
+    <w:uiPriority w:val="9"/>
+    <w:semiHidden/>
+    <w:unhideWhenUsed/>
+    <w:qFormat/>
     <w:pPr>
-      <w:keepNext w:val="1"/>
-      <w:keepLines w:val="1"/>
-      <w:spacing w:after="80" w:before="240" w:lineRule="auto"/>
+      <w:keepNext/>
+      <w:keepLines/>
+      <w:spacing w:before="240" w:after="80"/>
+      <w:outlineLvl w:val="5"/>
     </w:pPr>
     <w:rPr>
-      <w:i w:val="1"/>
+      <w:i/>
       <w:color w:val="666666"/>
-      <w:sz w:val="22"/>
-      <w:szCs w:val="22"/>
     </w:rPr>
+  </w:style>
+  <w:style w:type="character" w:default="1" w:styleId="DefaultParagraphFont">
+    <w:name w:val="Default Paragraph Font"/>
+    <w:uiPriority w:val="1"/>
+    <w:semiHidden/>
+    <w:unhideWhenUsed/>
+  </w:style>
+  <w:style w:type="table" w:default="1" w:styleId="TableNormal">
+    <w:name w:val="Normal Table"/>
+    <w:uiPriority w:val="99"/>
+    <w:semiHidden/>
+    <w:unhideWhenUsed/>
+    <w:tblPr>
+      <w:tblInd w:w="0" w:type="dxa"/>
+      <w:tblCellMar>
+        <w:top w:w="0" w:type="dxa"/>
+        <w:left w:w="108" w:type="dxa"/>
+        <w:bottom w:w="0" w:type="dxa"/>
+        <w:right w:w="108" w:type="dxa"/>
+      </w:tblCellMar>
+    </w:tblPr>
+  </w:style>
+  <w:style w:type="numbering" w:default="1" w:styleId="NoList">
+    <w:name w:val="No List"/>
+    <w:uiPriority w:val="99"/>
+    <w:semiHidden/>
+    <w:unhideWhenUsed/>
   </w:style>
   <w:style w:type="paragraph" w:styleId="Title">
     <w:name w:val="Title"/>
     <w:basedOn w:val="Normal"/>
     <w:next w:val="Normal"/>
+    <w:uiPriority w:val="10"/>
+    <w:qFormat/>
     <w:pPr>
-      <w:keepNext w:val="1"/>
-      <w:keepLines w:val="1"/>
-      <w:spacing w:after="60" w:before="0" w:lineRule="auto"/>
+      <w:keepNext/>
+      <w:keepLines/>
+      <w:spacing w:after="60"/>
     </w:pPr>
     <w:rPr>
       <w:sz w:val="52"/>
@@ -1490,14 +1991,14 @@
     <w:name w:val="Subtitle"/>
     <w:basedOn w:val="Normal"/>
     <w:next w:val="Normal"/>
+    <w:uiPriority w:val="11"/>
+    <w:qFormat/>
     <w:pPr>
-      <w:keepNext w:val="1"/>
-      <w:keepLines w:val="1"/>
-      <w:spacing w:after="320" w:before="0" w:lineRule="auto"/>
+      <w:keepNext/>
+      <w:keepLines/>
+      <w:spacing w:after="320"/>
     </w:pPr>
     <w:rPr>
-      <w:rFonts w:ascii="Arial" w:cs="Arial" w:eastAsia="Arial" w:hAnsi="Arial"/>
-      <w:i w:val="0"/>
       <w:color w:val="666666"/>
       <w:sz w:val="30"/>
       <w:szCs w:val="30"/>

</xml_diff>